<commit_message>
Amélioration du doc d'équation
</commit_message>
<xml_diff>
--- a/matlab/Template_Constante/0529_Variables_detats_V01.docx
+++ b/matlab/Template_Constante/0529_Variables_detats_V01.docx
@@ -1,7 +1,137 @@
 
 <file path=word/document.xml><?xml version="1.0" encoding="utf-8"?>
-<w:document xmlns:wpc="http://schemas.microsoft.com/office/word/2010/wordprocessingCanvas" xmlns:mc="http://schemas.openxmlformats.org/markup-compatibility/2006" xmlns:o="urn:schemas-microsoft-com:office:office" xmlns:r="http://schemas.openxmlformats.org/officeDocument/2006/relationships" xmlns:m="http://schemas.openxmlformats.org/officeDocument/2006/math" xmlns:v="urn:schemas-microsoft-com:vml" xmlns:wp14="http://schemas.microsoft.com/office/word/2010/wordprocessingDrawing" xmlns:wp="http://schemas.openxmlformats.org/drawingml/2006/wordprocessingDrawing" xmlns:w10="urn:schemas-microsoft-com:office:word" xmlns:w="http://schemas.openxmlformats.org/wordprocessingml/2006/main" xmlns:w14="http://schemas.microsoft.com/office/word/2010/wordml" xmlns:w15="http://schemas.microsoft.com/office/word/2012/wordml" xmlns:wpg="http://schemas.microsoft.com/office/word/2010/wordprocessingGroup" xmlns:wpi="http://schemas.microsoft.com/office/word/2010/wordprocessingInk" xmlns:wne="http://schemas.microsoft.com/office/word/2006/wordml" xmlns:wps="http://schemas.microsoft.com/office/word/2010/wordprocessingShape" mc:Ignorable="w14 w15 wp14">
+<w:document xmlns:wpc="http://schemas.microsoft.com/office/word/2010/wordprocessingCanvas" xmlns:cx="http://schemas.microsoft.com/office/drawing/2014/chartex" xmlns:cx1="http://schemas.microsoft.com/office/drawing/2015/9/8/chartex" xmlns:cx2="http://schemas.microsoft.com/office/drawing/2015/10/21/chartex" xmlns:cx3="http://schemas.microsoft.com/office/drawing/2016/5/9/chartex" xmlns:cx4="http://schemas.microsoft.com/office/drawing/2016/5/10/chartex" xmlns:cx5="http://schemas.microsoft.com/office/drawing/2016/5/11/chartex" xmlns:cx6="http://schemas.microsoft.com/office/drawing/2016/5/12/chartex" xmlns:cx7="http://schemas.microsoft.com/office/drawing/2016/5/13/chartex" xmlns:cx8="http://schemas.microsoft.com/office/drawing/2016/5/14/chartex" xmlns:mc="http://schemas.openxmlformats.org/markup-compatibility/2006" xmlns:aink="http://schemas.microsoft.com/office/drawing/2016/ink" xmlns:o="urn:schemas-microsoft-com:office:office" xmlns:r="http://schemas.openxmlformats.org/officeDocument/2006/relationships" xmlns:m="http://schemas.openxmlformats.org/officeDocument/2006/math" xmlns:v="urn:schemas-microsoft-com:vml" xmlns:wp14="http://schemas.microsoft.com/office/word/2010/wordprocessingDrawing" xmlns:wp="http://schemas.openxmlformats.org/drawingml/2006/wordprocessingDrawing" xmlns:w10="urn:schemas-microsoft-com:office:word" xmlns:w="http://schemas.openxmlformats.org/wordprocessingml/2006/main" xmlns:w14="http://schemas.microsoft.com/office/word/2010/wordml" xmlns:w15="http://schemas.microsoft.com/office/word/2012/wordml" xmlns:w16se="http://schemas.microsoft.com/office/word/2015/wordml/symex" xmlns:wpg="http://schemas.microsoft.com/office/word/2010/wordprocessingGroup" xmlns:wpi="http://schemas.microsoft.com/office/word/2010/wordprocessingInk" xmlns:wne="http://schemas.microsoft.com/office/word/2006/wordml" xmlns:wps="http://schemas.microsoft.com/office/word/2010/wordprocessingShape" mc:Ignorable="w14 w15 w16se wp14">
   <w:body>
+    <w:p>
+      <w:pPr>
+        <w:jc w:val="center"/>
+        <w:rPr>
+          <w:rFonts w:eastAsiaTheme="minorEastAsia"/>
+        </w:rPr>
+      </w:pPr>
+      <m:oMathPara>
+        <m:oMath>
+          <m:r>
+            <w:rPr>
+              <w:rFonts w:ascii="Cambria Math" w:eastAsiaTheme="minorEastAsia" w:hAnsi="Cambria Math"/>
+            </w:rPr>
+            <m:t>u=</m:t>
+          </m:r>
+          <m:sSup>
+            <m:sSupPr>
+              <m:ctrlPr>
+                <w:rPr>
+                  <w:rFonts w:ascii="Cambria Math" w:eastAsiaTheme="minorEastAsia" w:hAnsi="Cambria Math"/>
+                  <w:i/>
+                </w:rPr>
+              </m:ctrlPr>
+            </m:sSupPr>
+            <m:e>
+              <m:d>
+                <m:dPr>
+                  <m:begChr m:val="["/>
+                  <m:endChr m:val="]"/>
+                  <m:ctrlPr>
+                    <w:rPr>
+                      <w:rFonts w:ascii="Cambria Math" w:eastAsiaTheme="minorEastAsia" w:hAnsi="Cambria Math"/>
+                      <w:i/>
+                    </w:rPr>
+                  </m:ctrlPr>
+                </m:dPr>
+                <m:e>
+                  <m:sSub>
+                    <m:sSubPr>
+                      <m:ctrlPr>
+                        <w:rPr>
+                          <w:rFonts w:ascii="Cambria Math" w:eastAsiaTheme="minorEastAsia" w:hAnsi="Cambria Math"/>
+                          <w:i/>
+                        </w:rPr>
+                      </m:ctrlPr>
+                    </m:sSubPr>
+                    <m:e>
+                      <m:r>
+                        <w:rPr>
+                          <w:rFonts w:ascii="Cambria Math" w:eastAsiaTheme="minorEastAsia" w:hAnsi="Cambria Math"/>
+                        </w:rPr>
+                        <m:t>V</m:t>
+                      </m:r>
+                    </m:e>
+                    <m:sub>
+                      <m:r>
+                        <w:rPr>
+                          <w:rFonts w:ascii="Cambria Math" w:eastAsiaTheme="minorEastAsia" w:hAnsi="Cambria Math"/>
+                        </w:rPr>
+                        <m:t>a</m:t>
+                      </m:r>
+                    </m:sub>
+                  </m:sSub>
+                  <m:sSub>
+                    <m:sSubPr>
+                      <m:ctrlPr>
+                        <w:rPr>
+                          <w:rFonts w:ascii="Cambria Math" w:eastAsiaTheme="minorEastAsia" w:hAnsi="Cambria Math"/>
+                          <w:i/>
+                        </w:rPr>
+                      </m:ctrlPr>
+                    </m:sSubPr>
+                    <m:e>
+                      <m:r>
+                        <w:rPr>
+                          <w:rFonts w:ascii="Cambria Math" w:eastAsiaTheme="minorEastAsia" w:hAnsi="Cambria Math"/>
+                        </w:rPr>
+                        <m:t xml:space="preserve"> V</m:t>
+                      </m:r>
+                    </m:e>
+                    <m:sub>
+                      <m:r>
+                        <w:rPr>
+                          <w:rFonts w:ascii="Cambria Math" w:eastAsiaTheme="minorEastAsia" w:hAnsi="Cambria Math"/>
+                        </w:rPr>
+                        <m:t>b</m:t>
+                      </m:r>
+                    </m:sub>
+                  </m:sSub>
+                  <m:sSub>
+                    <m:sSubPr>
+                      <m:ctrlPr>
+                        <w:rPr>
+                          <w:rFonts w:ascii="Cambria Math" w:eastAsiaTheme="minorEastAsia" w:hAnsi="Cambria Math"/>
+                          <w:i/>
+                        </w:rPr>
+                      </m:ctrlPr>
+                    </m:sSubPr>
+                    <m:e>
+                      <m:r>
+                        <w:rPr>
+                          <w:rFonts w:ascii="Cambria Math" w:eastAsiaTheme="minorEastAsia" w:hAnsi="Cambria Math"/>
+                        </w:rPr>
+                        <m:t xml:space="preserve"> V</m:t>
+                      </m:r>
+                    </m:e>
+                    <m:sub>
+                      <m:r>
+                        <w:rPr>
+                          <w:rFonts w:ascii="Cambria Math" w:eastAsiaTheme="minorEastAsia" w:hAnsi="Cambria Math"/>
+                        </w:rPr>
+                        <m:t>c</m:t>
+                      </m:r>
+                    </m:sub>
+                  </m:sSub>
+                </m:e>
+              </m:d>
+            </m:e>
+            <m:sup>
+              <m:r>
+                <w:rPr>
+                  <w:rFonts w:ascii="Cambria Math" w:eastAsiaTheme="minorEastAsia" w:hAnsi="Cambria Math"/>
+                </w:rPr>
+                <m:t>T</m:t>
+              </m:r>
+            </m:sup>
+          </m:sSup>
+        </m:oMath>
+      </m:oMathPara>
+    </w:p>
     <w:p>
       <w:pPr>
         <w:jc w:val="center"/>
@@ -508,6 +638,344 @@
     </w:p>
     <w:p>
       <w:pPr>
+        <w:pBdr>
+          <w:bottom w:val="single" w:sz="6" w:space="1" w:color="auto"/>
+        </w:pBdr>
+        <w:jc w:val="center"/>
+        <w:rPr>
+          <w:rFonts w:eastAsiaTheme="minorEastAsia"/>
+        </w:rPr>
+      </w:pPr>
+      <m:oMathPara>
+        <m:oMath>
+          <m:r>
+            <w:rPr>
+              <w:rFonts w:ascii="Cambria Math" w:eastAsiaTheme="minorEastAsia" w:hAnsi="Cambria Math"/>
+            </w:rPr>
+            <m:t>y=[</m:t>
+          </m:r>
+          <m:sSubSup>
+            <m:sSubSupPr>
+              <m:ctrlPr>
+                <w:rPr>
+                  <w:rFonts w:ascii="Cambria Math" w:eastAsiaTheme="minorEastAsia" w:hAnsi="Cambria Math"/>
+                  <w:i/>
+                </w:rPr>
+              </m:ctrlPr>
+            </m:sSubSupPr>
+            <m:e>
+              <m:r>
+                <w:rPr>
+                  <w:rFonts w:ascii="Cambria Math" w:eastAsiaTheme="minorEastAsia" w:hAnsi="Cambria Math"/>
+                </w:rPr>
+                <m:t>d</m:t>
+              </m:r>
+            </m:e>
+            <m:sub>
+              <m:r>
+                <w:rPr>
+                  <w:rFonts w:ascii="Cambria Math" w:eastAsiaTheme="minorEastAsia" w:hAnsi="Cambria Math"/>
+                </w:rPr>
+                <m:t>D</m:t>
+              </m:r>
+            </m:sub>
+            <m:sup>
+              <m:r>
+                <w:rPr>
+                  <w:rFonts w:ascii="Cambria Math" w:eastAsiaTheme="minorEastAsia" w:hAnsi="Cambria Math"/>
+                </w:rPr>
+                <m:t>m</m:t>
+              </m:r>
+            </m:sup>
+          </m:sSubSup>
+          <m:r>
+            <w:rPr>
+              <w:rFonts w:ascii="Cambria Math" w:eastAsiaTheme="minorEastAsia" w:hAnsi="Cambria Math"/>
+            </w:rPr>
+            <m:t xml:space="preserve"> </m:t>
+          </m:r>
+          <m:sSubSup>
+            <m:sSubSupPr>
+              <m:ctrlPr>
+                <w:rPr>
+                  <w:rFonts w:ascii="Cambria Math" w:eastAsiaTheme="minorEastAsia" w:hAnsi="Cambria Math"/>
+                  <w:i/>
+                </w:rPr>
+              </m:ctrlPr>
+            </m:sSubSupPr>
+            <m:e>
+              <m:r>
+                <w:rPr>
+                  <w:rFonts w:ascii="Cambria Math" w:eastAsiaTheme="minorEastAsia" w:hAnsi="Cambria Math"/>
+                </w:rPr>
+                <m:t>d</m:t>
+              </m:r>
+            </m:e>
+            <m:sub>
+              <m:r>
+                <w:rPr>
+                  <w:rFonts w:ascii="Cambria Math" w:eastAsiaTheme="minorEastAsia" w:hAnsi="Cambria Math"/>
+                </w:rPr>
+                <m:t>E</m:t>
+              </m:r>
+            </m:sub>
+            <m:sup>
+              <m:r>
+                <w:rPr>
+                  <w:rFonts w:ascii="Cambria Math" w:eastAsiaTheme="minorEastAsia" w:hAnsi="Cambria Math"/>
+                </w:rPr>
+                <m:t>m</m:t>
+              </m:r>
+            </m:sup>
+          </m:sSubSup>
+          <m:r>
+            <w:rPr>
+              <w:rFonts w:ascii="Cambria Math" w:eastAsiaTheme="minorEastAsia" w:hAnsi="Cambria Math"/>
+            </w:rPr>
+            <m:t xml:space="preserve"> </m:t>
+          </m:r>
+          <m:sSubSup>
+            <m:sSubSupPr>
+              <m:ctrlPr>
+                <w:rPr>
+                  <w:rFonts w:ascii="Cambria Math" w:eastAsiaTheme="minorEastAsia" w:hAnsi="Cambria Math"/>
+                  <w:i/>
+                </w:rPr>
+              </m:ctrlPr>
+            </m:sSubSupPr>
+            <m:e>
+              <m:r>
+                <w:rPr>
+                  <w:rFonts w:ascii="Cambria Math" w:eastAsiaTheme="minorEastAsia" w:hAnsi="Cambria Math"/>
+                </w:rPr>
+                <m:t>d</m:t>
+              </m:r>
+            </m:e>
+            <m:sub>
+              <m:r>
+                <w:rPr>
+                  <w:rFonts w:ascii="Cambria Math" w:eastAsiaTheme="minorEastAsia" w:hAnsi="Cambria Math"/>
+                </w:rPr>
+                <m:t>F</m:t>
+              </m:r>
+            </m:sub>
+            <m:sup>
+              <m:r>
+                <w:rPr>
+                  <w:rFonts w:ascii="Cambria Math" w:eastAsiaTheme="minorEastAsia" w:hAnsi="Cambria Math"/>
+                </w:rPr>
+                <m:t>m</m:t>
+              </m:r>
+            </m:sup>
+          </m:sSubSup>
+          <m:r>
+            <w:rPr>
+              <w:rFonts w:ascii="Cambria Math" w:eastAsiaTheme="minorEastAsia" w:hAnsi="Cambria Math"/>
+            </w:rPr>
+            <m:t xml:space="preserve"> </m:t>
+          </m:r>
+          <m:sSubSup>
+            <m:sSubSupPr>
+              <m:ctrlPr>
+                <w:rPr>
+                  <w:rFonts w:ascii="Cambria Math" w:eastAsiaTheme="minorEastAsia" w:hAnsi="Cambria Math"/>
+                  <w:i/>
+                </w:rPr>
+              </m:ctrlPr>
+            </m:sSubSupPr>
+            <m:e>
+              <m:r>
+                <w:rPr>
+                  <w:rFonts w:ascii="Cambria Math" w:eastAsiaTheme="minorEastAsia" w:hAnsi="Cambria Math"/>
+                </w:rPr>
+                <m:t>x</m:t>
+              </m:r>
+            </m:e>
+            <m:sub>
+              <m:r>
+                <w:rPr>
+                  <w:rFonts w:ascii="Cambria Math" w:eastAsiaTheme="minorEastAsia" w:hAnsi="Cambria Math"/>
+                </w:rPr>
+                <m:t>s</m:t>
+              </m:r>
+            </m:sub>
+            <m:sup>
+              <m:r>
+                <w:rPr>
+                  <w:rFonts w:ascii="Cambria Math" w:eastAsiaTheme="minorEastAsia" w:hAnsi="Cambria Math"/>
+                </w:rPr>
+                <m:t>m</m:t>
+              </m:r>
+            </m:sup>
+          </m:sSubSup>
+          <m:r>
+            <w:rPr>
+              <w:rFonts w:ascii="Cambria Math" w:eastAsiaTheme="minorEastAsia" w:hAnsi="Cambria Math"/>
+            </w:rPr>
+            <m:t xml:space="preserve"> </m:t>
+          </m:r>
+          <m:sSubSup>
+            <m:sSubSupPr>
+              <m:ctrlPr>
+                <w:rPr>
+                  <w:rFonts w:ascii="Cambria Math" w:eastAsiaTheme="minorEastAsia" w:hAnsi="Cambria Math"/>
+                  <w:i/>
+                </w:rPr>
+              </m:ctrlPr>
+            </m:sSubSupPr>
+            <m:e>
+              <m:r>
+                <w:rPr>
+                  <w:rFonts w:ascii="Cambria Math" w:eastAsiaTheme="minorEastAsia" w:hAnsi="Cambria Math"/>
+                </w:rPr>
+                <m:t>y</m:t>
+              </m:r>
+            </m:e>
+            <m:sub>
+              <m:r>
+                <w:rPr>
+                  <w:rFonts w:ascii="Cambria Math" w:eastAsiaTheme="minorEastAsia" w:hAnsi="Cambria Math"/>
+                </w:rPr>
+                <m:t>s</m:t>
+              </m:r>
+            </m:sub>
+            <m:sup>
+              <m:r>
+                <w:rPr>
+                  <w:rFonts w:ascii="Cambria Math" w:eastAsiaTheme="minorEastAsia" w:hAnsi="Cambria Math"/>
+                </w:rPr>
+                <m:t>m</m:t>
+              </m:r>
+            </m:sup>
+          </m:sSubSup>
+          <m:r>
+            <w:rPr>
+              <w:rFonts w:ascii="Cambria Math" w:eastAsiaTheme="minorEastAsia" w:hAnsi="Cambria Math"/>
+            </w:rPr>
+            <m:t xml:space="preserve"> </m:t>
+          </m:r>
+          <m:sSubSup>
+            <m:sSubSupPr>
+              <m:ctrlPr>
+                <w:rPr>
+                  <w:rFonts w:ascii="Cambria Math" w:eastAsiaTheme="minorEastAsia" w:hAnsi="Cambria Math"/>
+                  <w:i/>
+                </w:rPr>
+              </m:ctrlPr>
+            </m:sSubSupPr>
+            <m:e>
+              <m:acc>
+                <m:accPr>
+                  <m:chr m:val="̇"/>
+                  <m:ctrlPr>
+                    <w:rPr>
+                      <w:rFonts w:ascii="Cambria Math" w:eastAsiaTheme="minorEastAsia" w:hAnsi="Cambria Math"/>
+                      <w:i/>
+                    </w:rPr>
+                  </m:ctrlPr>
+                </m:accPr>
+                <m:e>
+                  <m:r>
+                    <w:rPr>
+                      <w:rFonts w:ascii="Cambria Math" w:eastAsiaTheme="minorEastAsia" w:hAnsi="Cambria Math"/>
+                    </w:rPr>
+                    <m:t>x</m:t>
+                  </m:r>
+                </m:e>
+              </m:acc>
+            </m:e>
+            <m:sub>
+              <m:r>
+                <w:rPr>
+                  <w:rFonts w:ascii="Cambria Math" w:eastAsiaTheme="minorEastAsia" w:hAnsi="Cambria Math"/>
+                </w:rPr>
+                <m:t>s</m:t>
+              </m:r>
+            </m:sub>
+            <m:sup>
+              <m:r>
+                <w:rPr>
+                  <w:rFonts w:ascii="Cambria Math" w:eastAsiaTheme="minorEastAsia" w:hAnsi="Cambria Math"/>
+                </w:rPr>
+                <m:t>m</m:t>
+              </m:r>
+            </m:sup>
+          </m:sSubSup>
+          <m:r>
+            <w:rPr>
+              <w:rFonts w:ascii="Cambria Math" w:eastAsiaTheme="minorEastAsia" w:hAnsi="Cambria Math"/>
+            </w:rPr>
+            <m:t xml:space="preserve"> </m:t>
+          </m:r>
+          <m:sSubSup>
+            <m:sSubSupPr>
+              <m:ctrlPr>
+                <w:rPr>
+                  <w:rFonts w:ascii="Cambria Math" w:eastAsiaTheme="minorEastAsia" w:hAnsi="Cambria Math"/>
+                  <w:i/>
+                </w:rPr>
+              </m:ctrlPr>
+            </m:sSubSupPr>
+            <m:e>
+              <m:acc>
+                <m:accPr>
+                  <m:chr m:val="̇"/>
+                  <m:ctrlPr>
+                    <w:rPr>
+                      <w:rFonts w:ascii="Cambria Math" w:eastAsiaTheme="minorEastAsia" w:hAnsi="Cambria Math"/>
+                      <w:i/>
+                    </w:rPr>
+                  </m:ctrlPr>
+                </m:accPr>
+                <m:e>
+                  <m:r>
+                    <w:rPr>
+                      <w:rFonts w:ascii="Cambria Math" w:eastAsiaTheme="minorEastAsia" w:hAnsi="Cambria Math"/>
+                    </w:rPr>
+                    <m:t>y</m:t>
+                  </m:r>
+                </m:e>
+              </m:acc>
+            </m:e>
+            <m:sub>
+              <m:r>
+                <w:rPr>
+                  <w:rFonts w:ascii="Cambria Math" w:eastAsiaTheme="minorEastAsia" w:hAnsi="Cambria Math"/>
+                </w:rPr>
+                <m:t>s</m:t>
+              </m:r>
+            </m:sub>
+            <m:sup>
+              <m:r>
+                <w:rPr>
+                  <w:rFonts w:ascii="Cambria Math" w:eastAsiaTheme="minorEastAsia" w:hAnsi="Cambria Math"/>
+                </w:rPr>
+                <m:t>m</m:t>
+              </m:r>
+            </m:sup>
+          </m:sSubSup>
+          <m:r>
+            <w:rPr>
+              <w:rFonts w:ascii="Cambria Math" w:eastAsiaTheme="minorEastAsia" w:hAnsi="Cambria Math"/>
+            </w:rPr>
+            <m:t>]</m:t>
+          </m:r>
+        </m:oMath>
+      </m:oMathPara>
+    </w:p>
+    <w:p>
+      <w:pPr>
+        <w:pBdr>
+          <w:bottom w:val="single" w:sz="6" w:space="1" w:color="auto"/>
+        </w:pBdr>
+        <w:jc w:val="center"/>
+        <w:rPr>
+          <w:rFonts w:eastAsiaTheme="minorEastAsia"/>
+        </w:rPr>
+      </w:pPr>
+    </w:p>
+    <w:p>
+      <w:pPr>
         <w:jc w:val="center"/>
         <w:rPr>
           <w:rFonts w:eastAsiaTheme="minorEastAsia"/>
@@ -840,6 +1308,8 @@
           </m:sSub>
         </m:oMath>
       </m:oMathPara>
+      <w:bookmarkStart w:id="0" w:name="_GoBack"/>
+      <w:bookmarkEnd w:id="0"/>
     </w:p>
     <w:p>
       <w:pPr>
@@ -2023,8 +2493,6 @@
           </m:sSub>
         </m:oMath>
       </m:oMathPara>
-      <w:bookmarkStart w:id="0" w:name="_GoBack"/>
-      <w:bookmarkEnd w:id="0"/>
     </w:p>
     <w:p>
       <w:pPr>
@@ -2261,98 +2729,7 @@
             <w:rPr>
               <w:rFonts w:ascii="Cambria Math" w:eastAsiaTheme="minorEastAsia" w:hAnsi="Cambria Math"/>
             </w:rPr>
-            <m:t>θ</m:t>
-          </m:r>
-        </m:oMath>
-      </m:oMathPara>
-    </w:p>
-    <w:p>
-      <w:pPr>
-        <w:rPr>
-          <w:rFonts w:eastAsiaTheme="minorEastAsia"/>
-        </w:rPr>
-      </w:pPr>
-      <m:oMathPara>
-        <m:oMath>
-          <m:sSubSup>
-            <m:sSubSupPr>
-              <m:ctrlPr>
-                <w:rPr>
-                  <w:rFonts w:ascii="Cambria Math" w:eastAsiaTheme="minorEastAsia" w:hAnsi="Cambria Math"/>
-                  <w:i/>
-                </w:rPr>
-              </m:ctrlPr>
-            </m:sSubSupPr>
-            <m:e>
-              <m:r>
-                <w:rPr>
-                  <w:rFonts w:ascii="Cambria Math" w:eastAsiaTheme="minorEastAsia" w:hAnsi="Cambria Math"/>
-                </w:rPr>
-                <m:t>x</m:t>
-              </m:r>
-            </m:e>
-            <m:sub>
-              <m:r>
-                <w:rPr>
-                  <w:rFonts w:ascii="Cambria Math" w:eastAsiaTheme="minorEastAsia" w:hAnsi="Cambria Math"/>
-                </w:rPr>
-                <m:t>10</m:t>
-              </m:r>
-            </m:sub>
-            <m:sup>
-              <m:r>
-                <w:rPr>
-                  <w:rFonts w:ascii="Cambria Math" w:eastAsiaTheme="minorEastAsia" w:hAnsi="Cambria Math"/>
-                </w:rPr>
-                <m:t>'</m:t>
-              </m:r>
-            </m:sup>
-          </m:sSubSup>
-          <m:r>
-            <w:rPr>
-              <w:rFonts w:ascii="Cambria Math" w:eastAsiaTheme="minorEastAsia" w:hAnsi="Cambria Math"/>
-            </w:rPr>
-            <m:t>=</m:t>
-          </m:r>
-          <m:sSubSup>
-            <m:sSubSupPr>
-              <m:ctrlPr>
-                <w:rPr>
-                  <w:rFonts w:ascii="Cambria Math" w:eastAsiaTheme="minorEastAsia" w:hAnsi="Cambria Math"/>
-                  <w:i/>
-                </w:rPr>
-              </m:ctrlPr>
-            </m:sSubSupPr>
-            <m:e>
-              <m:r>
-                <w:rPr>
-                  <w:rFonts w:ascii="Cambria Math" w:eastAsiaTheme="minorEastAsia" w:hAnsi="Cambria Math"/>
-                </w:rPr>
-                <m:t>y</m:t>
-              </m:r>
-            </m:e>
-            <m:sub>
-              <m:r>
-                <w:rPr>
-                  <w:rFonts w:ascii="Cambria Math" w:eastAsiaTheme="minorEastAsia" w:hAnsi="Cambria Math"/>
-                </w:rPr>
-                <m:t>s</m:t>
-              </m:r>
-            </m:sub>
-            <m:sup>
-              <m:r>
-                <w:rPr>
-                  <w:rFonts w:ascii="Cambria Math" w:eastAsiaTheme="minorEastAsia" w:hAnsi="Cambria Math"/>
-                </w:rPr>
-                <m:t>''</m:t>
-              </m:r>
-            </m:sup>
-          </m:sSubSup>
-          <m:r>
-            <w:rPr>
-              <w:rFonts w:ascii="Cambria Math" w:eastAsiaTheme="minorEastAsia" w:hAnsi="Cambria Math"/>
-            </w:rPr>
-            <m:t>=</m:t>
+            <m:t>θ=-</m:t>
           </m:r>
           <m:f>
             <m:fPr>
@@ -2377,181 +2754,6 @@
                   <w:rFonts w:ascii="Cambria Math" w:eastAsiaTheme="minorEastAsia" w:hAnsi="Cambria Math"/>
                 </w:rPr>
                 <m:t>7</m:t>
-              </m:r>
-            </m:den>
-          </m:f>
-          <m:r>
-            <w:rPr>
-              <w:rFonts w:ascii="Cambria Math" w:eastAsiaTheme="minorEastAsia" w:hAnsi="Cambria Math"/>
-            </w:rPr>
-            <m:t>φ</m:t>
-          </m:r>
-        </m:oMath>
-      </m:oMathPara>
-    </w:p>
-    <w:p>
-      <w:pPr>
-        <w:rPr>
-          <w:rFonts w:eastAsiaTheme="minorEastAsia"/>
-        </w:rPr>
-      </w:pPr>
-      <m:oMathPara>
-        <m:oMath>
-          <m:sSubSup>
-            <m:sSubSupPr>
-              <m:ctrlPr>
-                <w:rPr>
-                  <w:rFonts w:ascii="Cambria Math" w:eastAsiaTheme="minorEastAsia" w:hAnsi="Cambria Math"/>
-                  <w:i/>
-                </w:rPr>
-              </m:ctrlPr>
-            </m:sSubSupPr>
-            <m:e>
-              <m:r>
-                <w:rPr>
-                  <w:rFonts w:ascii="Cambria Math" w:eastAsiaTheme="minorEastAsia" w:hAnsi="Cambria Math"/>
-                </w:rPr>
-                <m:t>x</m:t>
-              </m:r>
-            </m:e>
-            <m:sub>
-              <m:r>
-                <w:rPr>
-                  <w:rFonts w:ascii="Cambria Math" w:eastAsiaTheme="minorEastAsia" w:hAnsi="Cambria Math"/>
-                </w:rPr>
-                <m:t>11</m:t>
-              </m:r>
-            </m:sub>
-            <m:sup>
-              <m:r>
-                <w:rPr>
-                  <w:rFonts w:ascii="Cambria Math" w:eastAsiaTheme="minorEastAsia" w:hAnsi="Cambria Math"/>
-                </w:rPr>
-                <m:t>'</m:t>
-              </m:r>
-            </m:sup>
-          </m:sSubSup>
-          <m:r>
-            <w:rPr>
-              <w:rFonts w:ascii="Cambria Math" w:eastAsiaTheme="minorEastAsia" w:hAnsi="Cambria Math"/>
-            </w:rPr>
-            <m:t>=</m:t>
-          </m:r>
-          <m:sSubSup>
-            <m:sSubSupPr>
-              <m:ctrlPr>
-                <w:rPr>
-                  <w:rFonts w:ascii="Cambria Math" w:eastAsiaTheme="minorEastAsia" w:hAnsi="Cambria Math"/>
-                  <w:i/>
-                </w:rPr>
-              </m:ctrlPr>
-            </m:sSubSupPr>
-            <m:e>
-              <m:r>
-                <w:rPr>
-                  <w:rFonts w:ascii="Cambria Math" w:eastAsiaTheme="minorEastAsia" w:hAnsi="Cambria Math"/>
-                </w:rPr>
-                <m:t>i</m:t>
-              </m:r>
-            </m:e>
-            <m:sub>
-              <m:r>
-                <w:rPr>
-                  <w:rFonts w:ascii="Cambria Math" w:eastAsiaTheme="minorEastAsia" w:hAnsi="Cambria Math"/>
-                </w:rPr>
-                <m:t>a</m:t>
-              </m:r>
-            </m:sub>
-            <m:sup>
-              <m:r>
-                <w:rPr>
-                  <w:rFonts w:ascii="Cambria Math" w:eastAsiaTheme="minorEastAsia" w:hAnsi="Cambria Math"/>
-                </w:rPr>
-                <m:t>'</m:t>
-              </m:r>
-            </m:sup>
-          </m:sSubSup>
-          <m:r>
-            <w:rPr>
-              <w:rFonts w:ascii="Cambria Math" w:eastAsiaTheme="minorEastAsia" w:hAnsi="Cambria Math"/>
-            </w:rPr>
-            <m:t>=</m:t>
-          </m:r>
-          <m:f>
-            <m:fPr>
-              <m:ctrlPr>
-                <w:rPr>
-                  <w:rFonts w:ascii="Cambria Math" w:eastAsiaTheme="minorEastAsia" w:hAnsi="Cambria Math"/>
-                  <w:i/>
-                </w:rPr>
-              </m:ctrlPr>
-            </m:fPr>
-            <m:num>
-              <m:sSub>
-                <m:sSubPr>
-                  <m:ctrlPr>
-                    <w:rPr>
-                      <w:rFonts w:ascii="Cambria Math" w:eastAsiaTheme="minorEastAsia" w:hAnsi="Cambria Math"/>
-                      <w:i/>
-                    </w:rPr>
-                  </m:ctrlPr>
-                </m:sSubPr>
-                <m:e>
-                  <m:r>
-                    <w:rPr>
-                      <w:rFonts w:ascii="Cambria Math" w:eastAsiaTheme="minorEastAsia" w:hAnsi="Cambria Math"/>
-                    </w:rPr>
-                    <m:t>V</m:t>
-                  </m:r>
-                </m:e>
-                <m:sub>
-                  <m:r>
-                    <w:rPr>
-                      <w:rFonts w:ascii="Cambria Math" w:eastAsiaTheme="minorEastAsia" w:hAnsi="Cambria Math"/>
-                    </w:rPr>
-                    <m:t>a</m:t>
-                  </m:r>
-                </m:sub>
-              </m:sSub>
-            </m:num>
-            <m:den>
-              <m:r>
-                <w:rPr>
-                  <w:rFonts w:ascii="Cambria Math" w:eastAsiaTheme="minorEastAsia" w:hAnsi="Cambria Math"/>
-                </w:rPr>
-                <m:t>L</m:t>
-              </m:r>
-            </m:den>
-          </m:f>
-          <m:r>
-            <w:rPr>
-              <w:rFonts w:ascii="Cambria Math" w:eastAsiaTheme="minorEastAsia" w:hAnsi="Cambria Math"/>
-            </w:rPr>
-            <m:t>-</m:t>
-          </m:r>
-          <m:f>
-            <m:fPr>
-              <m:ctrlPr>
-                <w:rPr>
-                  <w:rFonts w:ascii="Cambria Math" w:eastAsiaTheme="minorEastAsia" w:hAnsi="Cambria Math"/>
-                  <w:i/>
-                </w:rPr>
-              </m:ctrlPr>
-            </m:fPr>
-            <m:num>
-              <m:r>
-                <w:rPr>
-                  <w:rFonts w:ascii="Cambria Math" w:eastAsiaTheme="minorEastAsia" w:hAnsi="Cambria Math"/>
-                </w:rPr>
-                <m:t>R</m:t>
-              </m:r>
-            </m:num>
-            <m:den>
-              <m:r>
-                <w:rPr>
-                  <w:rFonts w:ascii="Cambria Math" w:eastAsiaTheme="minorEastAsia" w:hAnsi="Cambria Math"/>
-                </w:rPr>
-                <m:t>L</m:t>
               </m:r>
             </m:den>
           </m:f>
@@ -2569,15 +2771,15 @@
                 <w:rPr>
                   <w:rFonts w:ascii="Cambria Math" w:eastAsiaTheme="minorEastAsia" w:hAnsi="Cambria Math"/>
                 </w:rPr>
-                <m:t>i</m:t>
-              </m:r>
-            </m:e>
-            <m:sub>
-              <m:r>
-                <w:rPr>
-                  <w:rFonts w:ascii="Cambria Math" w:eastAsiaTheme="minorEastAsia" w:hAnsi="Cambria Math"/>
-                </w:rPr>
-                <m:t>a</m:t>
+                <m:t>x</m:t>
+              </m:r>
+            </m:e>
+            <m:sub>
+              <m:r>
+                <w:rPr>
+                  <w:rFonts w:ascii="Cambria Math" w:eastAsiaTheme="minorEastAsia" w:hAnsi="Cambria Math"/>
+                </w:rPr>
+                <m:t>2</m:t>
               </m:r>
             </m:sub>
           </m:sSub>
@@ -2614,7 +2816,7 @@
                 <w:rPr>
                   <w:rFonts w:ascii="Cambria Math" w:eastAsiaTheme="minorEastAsia" w:hAnsi="Cambria Math"/>
                 </w:rPr>
-                <m:t>12</m:t>
+                <m:t>10</m:t>
               </m:r>
             </m:sub>
             <m:sup>
@@ -2646,15 +2848,15 @@
                 <w:rPr>
                   <w:rFonts w:ascii="Cambria Math" w:eastAsiaTheme="minorEastAsia" w:hAnsi="Cambria Math"/>
                 </w:rPr>
-                <m:t>i</m:t>
-              </m:r>
-            </m:e>
-            <m:sub>
-              <m:r>
-                <w:rPr>
-                  <w:rFonts w:ascii="Cambria Math" w:eastAsiaTheme="minorEastAsia" w:hAnsi="Cambria Math"/>
-                </w:rPr>
-                <m:t>b</m:t>
+                <m:t>y</m:t>
+              </m:r>
+            </m:e>
+            <m:sub>
+              <m:r>
+                <w:rPr>
+                  <w:rFonts w:ascii="Cambria Math" w:eastAsiaTheme="minorEastAsia" w:hAnsi="Cambria Math"/>
+                </w:rPr>
+                <m:t>s</m:t>
               </m:r>
             </m:sub>
             <m:sup>
@@ -2662,7 +2864,7 @@
                 <w:rPr>
                   <w:rFonts w:ascii="Cambria Math" w:eastAsiaTheme="minorEastAsia" w:hAnsi="Cambria Math"/>
                 </w:rPr>
-                <m:t>'</m:t>
+                <m:t>''</m:t>
               </m:r>
             </m:sup>
           </m:sSubSup>
@@ -2682,39 +2884,19 @@
               </m:ctrlPr>
             </m:fPr>
             <m:num>
-              <m:sSub>
-                <m:sSubPr>
-                  <m:ctrlPr>
-                    <w:rPr>
-                      <w:rFonts w:ascii="Cambria Math" w:eastAsiaTheme="minorEastAsia" w:hAnsi="Cambria Math"/>
-                      <w:i/>
-                    </w:rPr>
-                  </m:ctrlPr>
-                </m:sSubPr>
-                <m:e>
-                  <m:r>
-                    <w:rPr>
-                      <w:rFonts w:ascii="Cambria Math" w:eastAsiaTheme="minorEastAsia" w:hAnsi="Cambria Math"/>
-                    </w:rPr>
-                    <m:t>V</m:t>
-                  </m:r>
-                </m:e>
-                <m:sub>
-                  <m:r>
-                    <w:rPr>
-                      <w:rFonts w:ascii="Cambria Math" w:eastAsiaTheme="minorEastAsia" w:hAnsi="Cambria Math"/>
-                    </w:rPr>
-                    <m:t>b</m:t>
-                  </m:r>
-                </m:sub>
-              </m:sSub>
+              <m:r>
+                <w:rPr>
+                  <w:rFonts w:ascii="Cambria Math" w:eastAsiaTheme="minorEastAsia" w:hAnsi="Cambria Math"/>
+                </w:rPr>
+                <m:t>5g</m:t>
+              </m:r>
             </m:num>
             <m:den>
               <m:r>
                 <w:rPr>
                   <w:rFonts w:ascii="Cambria Math" w:eastAsiaTheme="minorEastAsia" w:hAnsi="Cambria Math"/>
                 </w:rPr>
-                <m:t>L</m:t>
+                <m:t>7</m:t>
               </m:r>
             </m:den>
           </m:f>
@@ -2722,7 +2904,13 @@
             <w:rPr>
               <w:rFonts w:ascii="Cambria Math" w:eastAsiaTheme="minorEastAsia" w:hAnsi="Cambria Math"/>
             </w:rPr>
-            <m:t>-</m:t>
+            <m:t>φ</m:t>
+          </m:r>
+          <m:r>
+            <w:rPr>
+              <w:rFonts w:ascii="Cambria Math" w:eastAsiaTheme="minorEastAsia" w:hAnsi="Cambria Math"/>
+            </w:rPr>
+            <m:t>=-</m:t>
           </m:r>
           <m:f>
             <m:fPr>
@@ -2738,7 +2926,7 @@
                 <w:rPr>
                   <w:rFonts w:ascii="Cambria Math" w:eastAsiaTheme="minorEastAsia" w:hAnsi="Cambria Math"/>
                 </w:rPr>
-                <m:t>R</m:t>
+                <m:t>5g</m:t>
               </m:r>
             </m:num>
             <m:den>
@@ -2746,7 +2934,7 @@
                 <w:rPr>
                   <w:rFonts w:ascii="Cambria Math" w:eastAsiaTheme="minorEastAsia" w:hAnsi="Cambria Math"/>
                 </w:rPr>
-                <m:t>L</m:t>
+                <m:t>7</m:t>
               </m:r>
             </m:den>
           </m:f>
@@ -2764,15 +2952,15 @@
                 <w:rPr>
                   <w:rFonts w:ascii="Cambria Math" w:eastAsiaTheme="minorEastAsia" w:hAnsi="Cambria Math"/>
                 </w:rPr>
-                <m:t>i</m:t>
-              </m:r>
-            </m:e>
-            <m:sub>
-              <m:r>
-                <w:rPr>
-                  <w:rFonts w:ascii="Cambria Math" w:eastAsiaTheme="minorEastAsia" w:hAnsi="Cambria Math"/>
-                </w:rPr>
-                <m:t>b</m:t>
+                <m:t>x</m:t>
+              </m:r>
+            </m:e>
+            <m:sub>
+              <m:r>
+                <w:rPr>
+                  <w:rFonts w:ascii="Cambria Math" w:eastAsiaTheme="minorEastAsia" w:hAnsi="Cambria Math"/>
+                </w:rPr>
+                <m:t>1</m:t>
               </m:r>
             </m:sub>
           </m:sSub>
@@ -2809,7 +2997,7 @@
                 <w:rPr>
                   <w:rFonts w:ascii="Cambria Math" w:eastAsiaTheme="minorEastAsia" w:hAnsi="Cambria Math"/>
                 </w:rPr>
-                <m:t>13</m:t>
+                <m:t>11</m:t>
               </m:r>
             </m:sub>
             <m:sup>
@@ -2849,7 +3037,7 @@
                 <w:rPr>
                   <w:rFonts w:ascii="Cambria Math" w:eastAsiaTheme="minorEastAsia" w:hAnsi="Cambria Math"/>
                 </w:rPr>
-                <m:t>c</m:t>
+                <m:t>a</m:t>
               </m:r>
             </m:sub>
             <m:sup>
@@ -2877,63 +3065,11 @@
               </m:ctrlPr>
             </m:fPr>
             <m:num>
-              <m:sSub>
-                <m:sSubPr>
-                  <m:ctrlPr>
-                    <w:rPr>
-                      <w:rFonts w:ascii="Cambria Math" w:eastAsiaTheme="minorEastAsia" w:hAnsi="Cambria Math"/>
-                      <w:i/>
-                    </w:rPr>
-                  </m:ctrlPr>
-                </m:sSubPr>
-                <m:e>
-                  <m:r>
-                    <w:rPr>
-                      <w:rFonts w:ascii="Cambria Math" w:eastAsiaTheme="minorEastAsia" w:hAnsi="Cambria Math"/>
-                    </w:rPr>
-                    <m:t>V</m:t>
-                  </m:r>
-                </m:e>
-                <m:sub>
-                  <m:r>
-                    <w:rPr>
-                      <w:rFonts w:ascii="Cambria Math" w:eastAsiaTheme="minorEastAsia" w:hAnsi="Cambria Math"/>
-                    </w:rPr>
-                    <m:t>c</m:t>
-                  </m:r>
-                </m:sub>
-              </m:sSub>
-            </m:num>
-            <m:den>
-              <m:r>
-                <w:rPr>
-                  <w:rFonts w:ascii="Cambria Math" w:eastAsiaTheme="minorEastAsia" w:hAnsi="Cambria Math"/>
-                </w:rPr>
-                <m:t>L</m:t>
-              </m:r>
-            </m:den>
-          </m:f>
-          <m:r>
-            <w:rPr>
-              <w:rFonts w:ascii="Cambria Math" w:eastAsiaTheme="minorEastAsia" w:hAnsi="Cambria Math"/>
-            </w:rPr>
-            <m:t>-</m:t>
-          </m:r>
-          <m:f>
-            <m:fPr>
-              <m:ctrlPr>
-                <w:rPr>
-                  <w:rFonts w:ascii="Cambria Math" w:eastAsiaTheme="minorEastAsia" w:hAnsi="Cambria Math"/>
-                  <w:i/>
-                </w:rPr>
-              </m:ctrlPr>
-            </m:fPr>
-            <m:num>
-              <m:r>
-                <w:rPr>
-                  <w:rFonts w:ascii="Cambria Math" w:eastAsiaTheme="minorEastAsia" w:hAnsi="Cambria Math"/>
-                </w:rPr>
-                <m:t>R</m:t>
+              <m:r>
+                <w:rPr>
+                  <w:rFonts w:ascii="Cambria Math" w:eastAsiaTheme="minorEastAsia" w:hAnsi="Cambria Math"/>
+                </w:rPr>
+                <m:t>1</m:t>
               </m:r>
             </m:num>
             <m:den>
@@ -2959,6 +3095,64 @@
                 <w:rPr>
                   <w:rFonts w:ascii="Cambria Math" w:eastAsiaTheme="minorEastAsia" w:hAnsi="Cambria Math"/>
                 </w:rPr>
+                <m:t>V</m:t>
+              </m:r>
+            </m:e>
+            <m:sub>
+              <m:r>
+                <w:rPr>
+                  <w:rFonts w:ascii="Cambria Math" w:eastAsiaTheme="minorEastAsia" w:hAnsi="Cambria Math"/>
+                </w:rPr>
+                <m:t>a</m:t>
+              </m:r>
+            </m:sub>
+          </m:sSub>
+          <m:r>
+            <w:rPr>
+              <w:rFonts w:ascii="Cambria Math" w:eastAsiaTheme="minorEastAsia" w:hAnsi="Cambria Math"/>
+            </w:rPr>
+            <m:t>-</m:t>
+          </m:r>
+          <m:f>
+            <m:fPr>
+              <m:ctrlPr>
+                <w:rPr>
+                  <w:rFonts w:ascii="Cambria Math" w:eastAsiaTheme="minorEastAsia" w:hAnsi="Cambria Math"/>
+                  <w:i/>
+                </w:rPr>
+              </m:ctrlPr>
+            </m:fPr>
+            <m:num>
+              <m:r>
+                <w:rPr>
+                  <w:rFonts w:ascii="Cambria Math" w:eastAsiaTheme="minorEastAsia" w:hAnsi="Cambria Math"/>
+                </w:rPr>
+                <m:t>R</m:t>
+              </m:r>
+            </m:num>
+            <m:den>
+              <m:r>
+                <w:rPr>
+                  <w:rFonts w:ascii="Cambria Math" w:eastAsiaTheme="minorEastAsia" w:hAnsi="Cambria Math"/>
+                </w:rPr>
+                <m:t>L</m:t>
+              </m:r>
+            </m:den>
+          </m:f>
+          <m:sSub>
+            <m:sSubPr>
+              <m:ctrlPr>
+                <w:rPr>
+                  <w:rFonts w:ascii="Cambria Math" w:eastAsiaTheme="minorEastAsia" w:hAnsi="Cambria Math"/>
+                  <w:i/>
+                </w:rPr>
+              </m:ctrlPr>
+            </m:sSubPr>
+            <m:e>
+              <m:r>
+                <w:rPr>
+                  <w:rFonts w:ascii="Cambria Math" w:eastAsiaTheme="minorEastAsia" w:hAnsi="Cambria Math"/>
+                </w:rPr>
                 <m:t>i</m:t>
               </m:r>
             </m:e>
@@ -2967,7 +3161,757 @@
                 <w:rPr>
                   <w:rFonts w:ascii="Cambria Math" w:eastAsiaTheme="minorEastAsia" w:hAnsi="Cambria Math"/>
                 </w:rPr>
+                <m:t>a</m:t>
+              </m:r>
+            </m:sub>
+          </m:sSub>
+          <m:r>
+            <w:rPr>
+              <w:rFonts w:ascii="Cambria Math" w:eastAsiaTheme="minorEastAsia" w:hAnsi="Cambria Math"/>
+            </w:rPr>
+            <m:t>=</m:t>
+          </m:r>
+          <m:f>
+            <m:fPr>
+              <m:ctrlPr>
+                <w:rPr>
+                  <w:rFonts w:ascii="Cambria Math" w:eastAsiaTheme="minorEastAsia" w:hAnsi="Cambria Math"/>
+                  <w:i/>
+                </w:rPr>
+              </m:ctrlPr>
+            </m:fPr>
+            <m:num>
+              <m:r>
+                <w:rPr>
+                  <w:rFonts w:ascii="Cambria Math" w:eastAsiaTheme="minorEastAsia" w:hAnsi="Cambria Math"/>
+                </w:rPr>
+                <m:t>1</m:t>
+              </m:r>
+            </m:num>
+            <m:den>
+              <m:r>
+                <w:rPr>
+                  <w:rFonts w:ascii="Cambria Math" w:eastAsiaTheme="minorEastAsia" w:hAnsi="Cambria Math"/>
+                </w:rPr>
+                <m:t>L</m:t>
+              </m:r>
+            </m:den>
+          </m:f>
+          <m:sSub>
+            <m:sSubPr>
+              <m:ctrlPr>
+                <w:rPr>
+                  <w:rFonts w:ascii="Cambria Math" w:eastAsiaTheme="minorEastAsia" w:hAnsi="Cambria Math"/>
+                  <w:i/>
+                </w:rPr>
+              </m:ctrlPr>
+            </m:sSubPr>
+            <m:e>
+              <m:r>
+                <w:rPr>
+                  <w:rFonts w:ascii="Cambria Math" w:eastAsiaTheme="minorEastAsia" w:hAnsi="Cambria Math"/>
+                </w:rPr>
+                <m:t>u</m:t>
+              </m:r>
+            </m:e>
+            <m:sub>
+              <m:r>
+                <w:rPr>
+                  <w:rFonts w:ascii="Cambria Math" w:eastAsiaTheme="minorEastAsia" w:hAnsi="Cambria Math"/>
+                </w:rPr>
+                <m:t>1</m:t>
+              </m:r>
+            </m:sub>
+          </m:sSub>
+          <m:r>
+            <w:rPr>
+              <w:rFonts w:ascii="Cambria Math" w:eastAsiaTheme="minorEastAsia" w:hAnsi="Cambria Math"/>
+            </w:rPr>
+            <m:t>-</m:t>
+          </m:r>
+          <m:f>
+            <m:fPr>
+              <m:ctrlPr>
+                <w:rPr>
+                  <w:rFonts w:ascii="Cambria Math" w:eastAsiaTheme="minorEastAsia" w:hAnsi="Cambria Math"/>
+                  <w:i/>
+                </w:rPr>
+              </m:ctrlPr>
+            </m:fPr>
+            <m:num>
+              <m:r>
+                <w:rPr>
+                  <w:rFonts w:ascii="Cambria Math" w:eastAsiaTheme="minorEastAsia" w:hAnsi="Cambria Math"/>
+                </w:rPr>
+                <m:t>R</m:t>
+              </m:r>
+            </m:num>
+            <m:den>
+              <m:r>
+                <w:rPr>
+                  <w:rFonts w:ascii="Cambria Math" w:eastAsiaTheme="minorEastAsia" w:hAnsi="Cambria Math"/>
+                </w:rPr>
+                <m:t>L</m:t>
+              </m:r>
+            </m:den>
+          </m:f>
+          <m:sSub>
+            <m:sSubPr>
+              <m:ctrlPr>
+                <w:rPr>
+                  <w:rFonts w:ascii="Cambria Math" w:eastAsiaTheme="minorEastAsia" w:hAnsi="Cambria Math"/>
+                  <w:i/>
+                </w:rPr>
+              </m:ctrlPr>
+            </m:sSubPr>
+            <m:e>
+              <m:r>
+                <w:rPr>
+                  <w:rFonts w:ascii="Cambria Math" w:eastAsiaTheme="minorEastAsia" w:hAnsi="Cambria Math"/>
+                </w:rPr>
+                <m:t>x</m:t>
+              </m:r>
+            </m:e>
+            <m:sub>
+              <m:r>
+                <w:rPr>
+                  <w:rFonts w:ascii="Cambria Math" w:eastAsiaTheme="minorEastAsia" w:hAnsi="Cambria Math"/>
+                </w:rPr>
+                <m:t>11</m:t>
+              </m:r>
+            </m:sub>
+          </m:sSub>
+        </m:oMath>
+      </m:oMathPara>
+    </w:p>
+    <w:p>
+      <w:pPr>
+        <w:rPr>
+          <w:rFonts w:eastAsiaTheme="minorEastAsia"/>
+        </w:rPr>
+      </w:pPr>
+      <m:oMathPara>
+        <m:oMath>
+          <m:sSubSup>
+            <m:sSubSupPr>
+              <m:ctrlPr>
+                <w:rPr>
+                  <w:rFonts w:ascii="Cambria Math" w:eastAsiaTheme="minorEastAsia" w:hAnsi="Cambria Math"/>
+                  <w:i/>
+                </w:rPr>
+              </m:ctrlPr>
+            </m:sSubSupPr>
+            <m:e>
+              <m:r>
+                <w:rPr>
+                  <w:rFonts w:ascii="Cambria Math" w:eastAsiaTheme="minorEastAsia" w:hAnsi="Cambria Math"/>
+                </w:rPr>
+                <m:t>x</m:t>
+              </m:r>
+            </m:e>
+            <m:sub>
+              <m:r>
+                <w:rPr>
+                  <w:rFonts w:ascii="Cambria Math" w:eastAsiaTheme="minorEastAsia" w:hAnsi="Cambria Math"/>
+                </w:rPr>
+                <m:t>12</m:t>
+              </m:r>
+            </m:sub>
+            <m:sup>
+              <m:r>
+                <w:rPr>
+                  <w:rFonts w:ascii="Cambria Math" w:eastAsiaTheme="minorEastAsia" w:hAnsi="Cambria Math"/>
+                </w:rPr>
+                <m:t>'</m:t>
+              </m:r>
+            </m:sup>
+          </m:sSubSup>
+          <m:r>
+            <w:rPr>
+              <w:rFonts w:ascii="Cambria Math" w:eastAsiaTheme="minorEastAsia" w:hAnsi="Cambria Math"/>
+            </w:rPr>
+            <m:t>=</m:t>
+          </m:r>
+          <m:sSubSup>
+            <m:sSubSupPr>
+              <m:ctrlPr>
+                <w:rPr>
+                  <w:rFonts w:ascii="Cambria Math" w:eastAsiaTheme="minorEastAsia" w:hAnsi="Cambria Math"/>
+                  <w:i/>
+                </w:rPr>
+              </m:ctrlPr>
+            </m:sSubSupPr>
+            <m:e>
+              <m:r>
+                <w:rPr>
+                  <w:rFonts w:ascii="Cambria Math" w:eastAsiaTheme="minorEastAsia" w:hAnsi="Cambria Math"/>
+                </w:rPr>
+                <m:t>i</m:t>
+              </m:r>
+            </m:e>
+            <m:sub>
+              <m:r>
+                <w:rPr>
+                  <w:rFonts w:ascii="Cambria Math" w:eastAsiaTheme="minorEastAsia" w:hAnsi="Cambria Math"/>
+                </w:rPr>
+                <m:t>b</m:t>
+              </m:r>
+            </m:sub>
+            <m:sup>
+              <m:r>
+                <w:rPr>
+                  <w:rFonts w:ascii="Cambria Math" w:eastAsiaTheme="minorEastAsia" w:hAnsi="Cambria Math"/>
+                </w:rPr>
+                <m:t>'</m:t>
+              </m:r>
+            </m:sup>
+          </m:sSubSup>
+          <m:r>
+            <w:rPr>
+              <w:rFonts w:ascii="Cambria Math" w:eastAsiaTheme="minorEastAsia" w:hAnsi="Cambria Math"/>
+            </w:rPr>
+            <m:t>=</m:t>
+          </m:r>
+          <m:f>
+            <m:fPr>
+              <m:ctrlPr>
+                <w:rPr>
+                  <w:rFonts w:ascii="Cambria Math" w:eastAsiaTheme="minorEastAsia" w:hAnsi="Cambria Math"/>
+                  <w:i/>
+                </w:rPr>
+              </m:ctrlPr>
+            </m:fPr>
+            <m:num>
+              <m:r>
+                <w:rPr>
+                  <w:rFonts w:ascii="Cambria Math" w:eastAsiaTheme="minorEastAsia" w:hAnsi="Cambria Math"/>
+                </w:rPr>
+                <m:t>1</m:t>
+              </m:r>
+            </m:num>
+            <m:den>
+              <m:r>
+                <w:rPr>
+                  <w:rFonts w:ascii="Cambria Math" w:eastAsiaTheme="minorEastAsia" w:hAnsi="Cambria Math"/>
+                </w:rPr>
+                <m:t>L</m:t>
+              </m:r>
+            </m:den>
+          </m:f>
+          <m:sSub>
+            <m:sSubPr>
+              <m:ctrlPr>
+                <w:rPr>
+                  <w:rFonts w:ascii="Cambria Math" w:eastAsiaTheme="minorEastAsia" w:hAnsi="Cambria Math"/>
+                  <w:i/>
+                </w:rPr>
+              </m:ctrlPr>
+            </m:sSubPr>
+            <m:e>
+              <m:r>
+                <w:rPr>
+                  <w:rFonts w:ascii="Cambria Math" w:eastAsiaTheme="minorEastAsia" w:hAnsi="Cambria Math"/>
+                </w:rPr>
+                <m:t>V</m:t>
+              </m:r>
+            </m:e>
+            <m:sub>
+              <m:r>
+                <w:rPr>
+                  <w:rFonts w:ascii="Cambria Math" w:eastAsiaTheme="minorEastAsia" w:hAnsi="Cambria Math"/>
+                </w:rPr>
+                <m:t>b</m:t>
+              </m:r>
+            </m:sub>
+          </m:sSub>
+          <m:r>
+            <w:rPr>
+              <w:rFonts w:ascii="Cambria Math" w:eastAsiaTheme="minorEastAsia" w:hAnsi="Cambria Math"/>
+            </w:rPr>
+            <m:t>-</m:t>
+          </m:r>
+          <m:f>
+            <m:fPr>
+              <m:ctrlPr>
+                <w:rPr>
+                  <w:rFonts w:ascii="Cambria Math" w:eastAsiaTheme="minorEastAsia" w:hAnsi="Cambria Math"/>
+                  <w:i/>
+                </w:rPr>
+              </m:ctrlPr>
+            </m:fPr>
+            <m:num>
+              <m:r>
+                <w:rPr>
+                  <w:rFonts w:ascii="Cambria Math" w:eastAsiaTheme="minorEastAsia" w:hAnsi="Cambria Math"/>
+                </w:rPr>
+                <m:t>R</m:t>
+              </m:r>
+            </m:num>
+            <m:den>
+              <m:r>
+                <w:rPr>
+                  <w:rFonts w:ascii="Cambria Math" w:eastAsiaTheme="minorEastAsia" w:hAnsi="Cambria Math"/>
+                </w:rPr>
+                <m:t>L</m:t>
+              </m:r>
+            </m:den>
+          </m:f>
+          <m:sSub>
+            <m:sSubPr>
+              <m:ctrlPr>
+                <w:rPr>
+                  <w:rFonts w:ascii="Cambria Math" w:eastAsiaTheme="minorEastAsia" w:hAnsi="Cambria Math"/>
+                  <w:i/>
+                </w:rPr>
+              </m:ctrlPr>
+            </m:sSubPr>
+            <m:e>
+              <m:r>
+                <w:rPr>
+                  <w:rFonts w:ascii="Cambria Math" w:eastAsiaTheme="minorEastAsia" w:hAnsi="Cambria Math"/>
+                </w:rPr>
+                <m:t>i</m:t>
+              </m:r>
+            </m:e>
+            <m:sub>
+              <m:r>
+                <w:rPr>
+                  <w:rFonts w:ascii="Cambria Math" w:eastAsiaTheme="minorEastAsia" w:hAnsi="Cambria Math"/>
+                </w:rPr>
+                <m:t>b</m:t>
+              </m:r>
+            </m:sub>
+          </m:sSub>
+          <m:r>
+            <w:rPr>
+              <w:rFonts w:ascii="Cambria Math" w:eastAsiaTheme="minorEastAsia" w:hAnsi="Cambria Math"/>
+            </w:rPr>
+            <m:t>=</m:t>
+          </m:r>
+          <m:f>
+            <m:fPr>
+              <m:ctrlPr>
+                <w:rPr>
+                  <w:rFonts w:ascii="Cambria Math" w:eastAsiaTheme="minorEastAsia" w:hAnsi="Cambria Math"/>
+                  <w:i/>
+                </w:rPr>
+              </m:ctrlPr>
+            </m:fPr>
+            <m:num>
+              <m:r>
+                <w:rPr>
+                  <w:rFonts w:ascii="Cambria Math" w:eastAsiaTheme="minorEastAsia" w:hAnsi="Cambria Math"/>
+                </w:rPr>
+                <m:t>1</m:t>
+              </m:r>
+            </m:num>
+            <m:den>
+              <m:r>
+                <w:rPr>
+                  <w:rFonts w:ascii="Cambria Math" w:eastAsiaTheme="minorEastAsia" w:hAnsi="Cambria Math"/>
+                </w:rPr>
+                <m:t>L</m:t>
+              </m:r>
+            </m:den>
+          </m:f>
+          <m:sSub>
+            <m:sSubPr>
+              <m:ctrlPr>
+                <w:rPr>
+                  <w:rFonts w:ascii="Cambria Math" w:eastAsiaTheme="minorEastAsia" w:hAnsi="Cambria Math"/>
+                  <w:i/>
+                </w:rPr>
+              </m:ctrlPr>
+            </m:sSubPr>
+            <m:e>
+              <m:r>
+                <w:rPr>
+                  <w:rFonts w:ascii="Cambria Math" w:eastAsiaTheme="minorEastAsia" w:hAnsi="Cambria Math"/>
+                </w:rPr>
+                <m:t>u</m:t>
+              </m:r>
+            </m:e>
+            <m:sub>
+              <m:r>
+                <w:rPr>
+                  <w:rFonts w:ascii="Cambria Math" w:eastAsiaTheme="minorEastAsia" w:hAnsi="Cambria Math"/>
+                </w:rPr>
+                <m:t>2</m:t>
+              </m:r>
+            </m:sub>
+          </m:sSub>
+          <m:r>
+            <w:rPr>
+              <w:rFonts w:ascii="Cambria Math" w:eastAsiaTheme="minorEastAsia" w:hAnsi="Cambria Math"/>
+            </w:rPr>
+            <m:t>-</m:t>
+          </m:r>
+          <m:f>
+            <m:fPr>
+              <m:ctrlPr>
+                <w:rPr>
+                  <w:rFonts w:ascii="Cambria Math" w:eastAsiaTheme="minorEastAsia" w:hAnsi="Cambria Math"/>
+                  <w:i/>
+                </w:rPr>
+              </m:ctrlPr>
+            </m:fPr>
+            <m:num>
+              <m:r>
+                <w:rPr>
+                  <w:rFonts w:ascii="Cambria Math" w:eastAsiaTheme="minorEastAsia" w:hAnsi="Cambria Math"/>
+                </w:rPr>
+                <m:t>R</m:t>
+              </m:r>
+            </m:num>
+            <m:den>
+              <m:r>
+                <w:rPr>
+                  <w:rFonts w:ascii="Cambria Math" w:eastAsiaTheme="minorEastAsia" w:hAnsi="Cambria Math"/>
+                </w:rPr>
+                <m:t>L</m:t>
+              </m:r>
+            </m:den>
+          </m:f>
+          <m:sSub>
+            <m:sSubPr>
+              <m:ctrlPr>
+                <w:rPr>
+                  <w:rFonts w:ascii="Cambria Math" w:eastAsiaTheme="minorEastAsia" w:hAnsi="Cambria Math"/>
+                  <w:i/>
+                </w:rPr>
+              </m:ctrlPr>
+            </m:sSubPr>
+            <m:e>
+              <m:r>
+                <w:rPr>
+                  <w:rFonts w:ascii="Cambria Math" w:eastAsiaTheme="minorEastAsia" w:hAnsi="Cambria Math"/>
+                </w:rPr>
+                <m:t>x</m:t>
+              </m:r>
+            </m:e>
+            <m:sub>
+              <m:r>
+                <w:rPr>
+                  <w:rFonts w:ascii="Cambria Math" w:eastAsiaTheme="minorEastAsia" w:hAnsi="Cambria Math"/>
+                </w:rPr>
+                <m:t>12</m:t>
+              </m:r>
+            </m:sub>
+          </m:sSub>
+        </m:oMath>
+      </m:oMathPara>
+    </w:p>
+    <w:p>
+      <w:pPr>
+        <w:rPr>
+          <w:rFonts w:eastAsiaTheme="minorEastAsia"/>
+        </w:rPr>
+      </w:pPr>
+      <m:oMathPara>
+        <m:oMath>
+          <m:sSubSup>
+            <m:sSubSupPr>
+              <m:ctrlPr>
+                <w:rPr>
+                  <w:rFonts w:ascii="Cambria Math" w:eastAsiaTheme="minorEastAsia" w:hAnsi="Cambria Math"/>
+                  <w:i/>
+                </w:rPr>
+              </m:ctrlPr>
+            </m:sSubSupPr>
+            <m:e>
+              <m:r>
+                <w:rPr>
+                  <w:rFonts w:ascii="Cambria Math" w:eastAsiaTheme="minorEastAsia" w:hAnsi="Cambria Math"/>
+                </w:rPr>
+                <m:t>x</m:t>
+              </m:r>
+            </m:e>
+            <m:sub>
+              <m:r>
+                <w:rPr>
+                  <w:rFonts w:ascii="Cambria Math" w:eastAsiaTheme="minorEastAsia" w:hAnsi="Cambria Math"/>
+                </w:rPr>
+                <m:t>13</m:t>
+              </m:r>
+            </m:sub>
+            <m:sup>
+              <m:r>
+                <w:rPr>
+                  <w:rFonts w:ascii="Cambria Math" w:eastAsiaTheme="minorEastAsia" w:hAnsi="Cambria Math"/>
+                </w:rPr>
+                <m:t>'</m:t>
+              </m:r>
+            </m:sup>
+          </m:sSubSup>
+          <m:r>
+            <w:rPr>
+              <w:rFonts w:ascii="Cambria Math" w:eastAsiaTheme="minorEastAsia" w:hAnsi="Cambria Math"/>
+            </w:rPr>
+            <m:t>=</m:t>
+          </m:r>
+          <m:sSubSup>
+            <m:sSubSupPr>
+              <m:ctrlPr>
+                <w:rPr>
+                  <w:rFonts w:ascii="Cambria Math" w:eastAsiaTheme="minorEastAsia" w:hAnsi="Cambria Math"/>
+                  <w:i/>
+                </w:rPr>
+              </m:ctrlPr>
+            </m:sSubSupPr>
+            <m:e>
+              <m:r>
+                <w:rPr>
+                  <w:rFonts w:ascii="Cambria Math" w:eastAsiaTheme="minorEastAsia" w:hAnsi="Cambria Math"/>
+                </w:rPr>
+                <m:t>i</m:t>
+              </m:r>
+            </m:e>
+            <m:sub>
+              <m:r>
+                <w:rPr>
+                  <w:rFonts w:ascii="Cambria Math" w:eastAsiaTheme="minorEastAsia" w:hAnsi="Cambria Math"/>
+                </w:rPr>
                 <m:t>c</m:t>
+              </m:r>
+            </m:sub>
+            <m:sup>
+              <m:r>
+                <w:rPr>
+                  <w:rFonts w:ascii="Cambria Math" w:eastAsiaTheme="minorEastAsia" w:hAnsi="Cambria Math"/>
+                </w:rPr>
+                <m:t>'</m:t>
+              </m:r>
+            </m:sup>
+          </m:sSubSup>
+          <m:r>
+            <w:rPr>
+              <w:rFonts w:ascii="Cambria Math" w:eastAsiaTheme="minorEastAsia" w:hAnsi="Cambria Math"/>
+            </w:rPr>
+            <m:t>=</m:t>
+          </m:r>
+          <m:f>
+            <m:fPr>
+              <m:ctrlPr>
+                <w:rPr>
+                  <w:rFonts w:ascii="Cambria Math" w:eastAsiaTheme="minorEastAsia" w:hAnsi="Cambria Math"/>
+                  <w:i/>
+                </w:rPr>
+              </m:ctrlPr>
+            </m:fPr>
+            <m:num>
+              <m:r>
+                <w:rPr>
+                  <w:rFonts w:ascii="Cambria Math" w:eastAsiaTheme="minorEastAsia" w:hAnsi="Cambria Math"/>
+                </w:rPr>
+                <m:t>1</m:t>
+              </m:r>
+            </m:num>
+            <m:den>
+              <m:r>
+                <w:rPr>
+                  <w:rFonts w:ascii="Cambria Math" w:eastAsiaTheme="minorEastAsia" w:hAnsi="Cambria Math"/>
+                </w:rPr>
+                <m:t>L</m:t>
+              </m:r>
+            </m:den>
+          </m:f>
+          <m:sSub>
+            <m:sSubPr>
+              <m:ctrlPr>
+                <w:rPr>
+                  <w:rFonts w:ascii="Cambria Math" w:eastAsiaTheme="minorEastAsia" w:hAnsi="Cambria Math"/>
+                  <w:i/>
+                </w:rPr>
+              </m:ctrlPr>
+            </m:sSubPr>
+            <m:e>
+              <m:r>
+                <w:rPr>
+                  <w:rFonts w:ascii="Cambria Math" w:eastAsiaTheme="minorEastAsia" w:hAnsi="Cambria Math"/>
+                </w:rPr>
+                <m:t>V</m:t>
+              </m:r>
+            </m:e>
+            <m:sub>
+              <m:r>
+                <w:rPr>
+                  <w:rFonts w:ascii="Cambria Math" w:eastAsiaTheme="minorEastAsia" w:hAnsi="Cambria Math"/>
+                </w:rPr>
+                <m:t>c</m:t>
+              </m:r>
+            </m:sub>
+          </m:sSub>
+          <m:r>
+            <w:rPr>
+              <w:rFonts w:ascii="Cambria Math" w:eastAsiaTheme="minorEastAsia" w:hAnsi="Cambria Math"/>
+            </w:rPr>
+            <m:t>-</m:t>
+          </m:r>
+          <m:f>
+            <m:fPr>
+              <m:ctrlPr>
+                <w:rPr>
+                  <w:rFonts w:ascii="Cambria Math" w:eastAsiaTheme="minorEastAsia" w:hAnsi="Cambria Math"/>
+                  <w:i/>
+                </w:rPr>
+              </m:ctrlPr>
+            </m:fPr>
+            <m:num>
+              <m:r>
+                <w:rPr>
+                  <w:rFonts w:ascii="Cambria Math" w:eastAsiaTheme="minorEastAsia" w:hAnsi="Cambria Math"/>
+                </w:rPr>
+                <m:t>R</m:t>
+              </m:r>
+            </m:num>
+            <m:den>
+              <m:r>
+                <w:rPr>
+                  <w:rFonts w:ascii="Cambria Math" w:eastAsiaTheme="minorEastAsia" w:hAnsi="Cambria Math"/>
+                </w:rPr>
+                <m:t>L</m:t>
+              </m:r>
+            </m:den>
+          </m:f>
+          <m:sSub>
+            <m:sSubPr>
+              <m:ctrlPr>
+                <w:rPr>
+                  <w:rFonts w:ascii="Cambria Math" w:eastAsiaTheme="minorEastAsia" w:hAnsi="Cambria Math"/>
+                  <w:i/>
+                </w:rPr>
+              </m:ctrlPr>
+            </m:sSubPr>
+            <m:e>
+              <m:r>
+                <w:rPr>
+                  <w:rFonts w:ascii="Cambria Math" w:eastAsiaTheme="minorEastAsia" w:hAnsi="Cambria Math"/>
+                </w:rPr>
+                <m:t>i</m:t>
+              </m:r>
+            </m:e>
+            <m:sub>
+              <m:r>
+                <w:rPr>
+                  <w:rFonts w:ascii="Cambria Math" w:eastAsiaTheme="minorEastAsia" w:hAnsi="Cambria Math"/>
+                </w:rPr>
+                <m:t>c</m:t>
+              </m:r>
+            </m:sub>
+          </m:sSub>
+          <m:r>
+            <w:rPr>
+              <w:rFonts w:ascii="Cambria Math" w:eastAsiaTheme="minorEastAsia" w:hAnsi="Cambria Math"/>
+            </w:rPr>
+            <m:t>=</m:t>
+          </m:r>
+          <m:f>
+            <m:fPr>
+              <m:ctrlPr>
+                <w:rPr>
+                  <w:rFonts w:ascii="Cambria Math" w:eastAsiaTheme="minorEastAsia" w:hAnsi="Cambria Math"/>
+                  <w:i/>
+                </w:rPr>
+              </m:ctrlPr>
+            </m:fPr>
+            <m:num>
+              <m:r>
+                <w:rPr>
+                  <w:rFonts w:ascii="Cambria Math" w:eastAsiaTheme="minorEastAsia" w:hAnsi="Cambria Math"/>
+                </w:rPr>
+                <m:t>1</m:t>
+              </m:r>
+            </m:num>
+            <m:den>
+              <m:r>
+                <w:rPr>
+                  <w:rFonts w:ascii="Cambria Math" w:eastAsiaTheme="minorEastAsia" w:hAnsi="Cambria Math"/>
+                </w:rPr>
+                <m:t>L</m:t>
+              </m:r>
+            </m:den>
+          </m:f>
+          <m:sSub>
+            <m:sSubPr>
+              <m:ctrlPr>
+                <w:rPr>
+                  <w:rFonts w:ascii="Cambria Math" w:eastAsiaTheme="minorEastAsia" w:hAnsi="Cambria Math"/>
+                  <w:i/>
+                </w:rPr>
+              </m:ctrlPr>
+            </m:sSubPr>
+            <m:e>
+              <m:r>
+                <w:rPr>
+                  <w:rFonts w:ascii="Cambria Math" w:eastAsiaTheme="minorEastAsia" w:hAnsi="Cambria Math"/>
+                </w:rPr>
+                <m:t>u</m:t>
+              </m:r>
+            </m:e>
+            <m:sub>
+              <m:r>
+                <w:rPr>
+                  <w:rFonts w:ascii="Cambria Math" w:eastAsiaTheme="minorEastAsia" w:hAnsi="Cambria Math"/>
+                </w:rPr>
+                <m:t>3</m:t>
+              </m:r>
+            </m:sub>
+          </m:sSub>
+          <m:r>
+            <w:rPr>
+              <w:rFonts w:ascii="Cambria Math" w:eastAsiaTheme="minorEastAsia" w:hAnsi="Cambria Math"/>
+            </w:rPr>
+            <m:t>-</m:t>
+          </m:r>
+          <m:f>
+            <m:fPr>
+              <m:ctrlPr>
+                <w:rPr>
+                  <w:rFonts w:ascii="Cambria Math" w:eastAsiaTheme="minorEastAsia" w:hAnsi="Cambria Math"/>
+                  <w:i/>
+                </w:rPr>
+              </m:ctrlPr>
+            </m:fPr>
+            <m:num>
+              <m:r>
+                <w:rPr>
+                  <w:rFonts w:ascii="Cambria Math" w:eastAsiaTheme="minorEastAsia" w:hAnsi="Cambria Math"/>
+                </w:rPr>
+                <m:t>R</m:t>
+              </m:r>
+            </m:num>
+            <m:den>
+              <m:r>
+                <w:rPr>
+                  <w:rFonts w:ascii="Cambria Math" w:eastAsiaTheme="minorEastAsia" w:hAnsi="Cambria Math"/>
+                </w:rPr>
+                <m:t>L</m:t>
+              </m:r>
+            </m:den>
+          </m:f>
+          <m:sSub>
+            <m:sSubPr>
+              <m:ctrlPr>
+                <w:rPr>
+                  <w:rFonts w:ascii="Cambria Math" w:eastAsiaTheme="minorEastAsia" w:hAnsi="Cambria Math"/>
+                  <w:i/>
+                </w:rPr>
+              </m:ctrlPr>
+            </m:sSubPr>
+            <m:e>
+              <m:r>
+                <w:rPr>
+                  <w:rFonts w:ascii="Cambria Math" w:eastAsiaTheme="minorEastAsia" w:hAnsi="Cambria Math"/>
+                </w:rPr>
+                <m:t>x</m:t>
+              </m:r>
+            </m:e>
+            <m:sub>
+              <m:r>
+                <w:rPr>
+                  <w:rFonts w:ascii="Cambria Math" w:eastAsiaTheme="minorEastAsia" w:hAnsi="Cambria Math"/>
+                </w:rPr>
+                <m:t>13</m:t>
               </m:r>
             </m:sub>
           </m:sSub>
@@ -3018,13 +3962,7 @@
                 <w:rPr>
                   <w:rFonts w:ascii="Cambria Math" w:hAnsi="Cambria Math"/>
                 </w:rPr>
-                <m:t xml:space="preserve">où     </m:t>
-              </m:r>
-              <m:r>
-                <w:rPr>
-                  <w:rFonts w:ascii="Cambria Math" w:hAnsi="Cambria Math"/>
-                </w:rPr>
-                <m:t>F</m:t>
+                <m:t>où     F</m:t>
               </m:r>
             </m:e>
             <m:sub>
@@ -3482,13 +4420,7 @@
                     <w:rPr>
                       <w:rFonts w:ascii="Cambria Math" w:hAnsi="Cambria Math"/>
                     </w:rPr>
-                    <m:t>S</m:t>
-                  </m:r>
-                  <m:r>
-                    <w:rPr>
-                      <w:rFonts w:ascii="Cambria Math" w:hAnsi="Cambria Math"/>
-                    </w:rPr>
-                    <m:t>0</m:t>
+                    <m:t>S0</m:t>
                   </m:r>
                 </m:sub>
               </m:sSub>
@@ -3520,13 +4452,7 @@
                     <w:rPr>
                       <w:rFonts w:ascii="Cambria Math" w:hAnsi="Cambria Math"/>
                     </w:rPr>
-                    <m:t>S</m:t>
-                  </m:r>
-                  <m:r>
-                    <w:rPr>
-                      <w:rFonts w:ascii="Cambria Math" w:hAnsi="Cambria Math"/>
-                    </w:rPr>
-                    <m:t>1</m:t>
+                    <m:t>S1</m:t>
                   </m:r>
                 </m:sub>
               </m:sSub>
@@ -3584,13 +4510,7 @@
                     <w:rPr>
                       <w:rFonts w:ascii="Cambria Math" w:hAnsi="Cambria Math"/>
                     </w:rPr>
-                    <m:t>S</m:t>
-                  </m:r>
-                  <m:r>
-                    <w:rPr>
-                      <w:rFonts w:ascii="Cambria Math" w:hAnsi="Cambria Math"/>
-                    </w:rPr>
-                    <m:t>2</m:t>
+                    <m:t>S2</m:t>
                   </m:r>
                 </m:sub>
               </m:sSub>
@@ -3656,13 +4576,7 @@
                     <w:rPr>
                       <w:rFonts w:ascii="Cambria Math" w:hAnsi="Cambria Math"/>
                     </w:rPr>
-                    <m:t>S</m:t>
-                  </m:r>
-                  <m:r>
-                    <w:rPr>
-                      <w:rFonts w:ascii="Cambria Math" w:hAnsi="Cambria Math"/>
-                    </w:rPr>
-                    <m:t>3</m:t>
+                    <m:t>S3</m:t>
                   </m:r>
                 </m:sub>
               </m:sSub>
@@ -3713,13 +4627,8 @@
             <w:rPr>
               <w:rFonts w:ascii="Cambria Math" w:hAnsi="Cambria Math"/>
             </w:rPr>
-            <m:t xml:space="preserve">et    </m:t>
-          </m:r>
-          <m:r>
-            <w:rPr>
-              <w:rFonts w:ascii="Cambria Math" w:hAnsi="Cambria Math"/>
-            </w:rPr>
-            <m:t xml:space="preserve">   </m:t>
+            <w:lastRenderedPageBreak/>
+            <m:t xml:space="preserve">et       </m:t>
           </m:r>
           <m:sSub>
             <m:sSubPr>
@@ -3821,31 +4730,7 @@
             <w:rPr>
               <w:rFonts w:ascii="Cambria Math" w:eastAsiaTheme="minorEastAsia" w:hAnsi="Cambria Math"/>
             </w:rPr>
-            <m:t xml:space="preserve">φ      </m:t>
-          </m:r>
-          <m:r>
-            <w:rPr>
-              <w:rFonts w:ascii="Cambria Math" w:eastAsiaTheme="minorEastAsia" w:hAnsi="Cambria Math"/>
-            </w:rPr>
-            <m:t>avec</m:t>
-          </m:r>
-          <m:r>
-            <w:rPr>
-              <w:rFonts w:ascii="Cambria Math" w:eastAsiaTheme="minorEastAsia" w:hAnsi="Cambria Math"/>
-            </w:rPr>
-            <m:t xml:space="preserve"> </m:t>
-          </m:r>
-          <m:r>
-            <w:rPr>
-              <w:rFonts w:ascii="Cambria Math" w:eastAsiaTheme="minorEastAsia" w:hAnsi="Cambria Math"/>
-            </w:rPr>
-            <m:t xml:space="preserve"> </m:t>
-          </m:r>
-          <m:r>
-            <w:rPr>
-              <w:rFonts w:ascii="Cambria Math" w:eastAsiaTheme="minorEastAsia" w:hAnsi="Cambria Math"/>
-            </w:rPr>
-            <m:t>k ϵ {A,B,C}</m:t>
+            <m:t>φ      avec  k ϵ {A,B,C}</m:t>
           </m:r>
         </m:oMath>
       </m:oMathPara>
@@ -3861,7 +4746,7 @@
 </file>
 
 <file path=word/styles.xml><?xml version="1.0" encoding="utf-8"?>
-<w:styles xmlns:mc="http://schemas.openxmlformats.org/markup-compatibility/2006" xmlns:r="http://schemas.openxmlformats.org/officeDocument/2006/relationships" xmlns:w="http://schemas.openxmlformats.org/wordprocessingml/2006/main" xmlns:w14="http://schemas.microsoft.com/office/word/2010/wordml" xmlns:w15="http://schemas.microsoft.com/office/word/2012/wordml" mc:Ignorable="w14 w15">
+<w:styles xmlns:mc="http://schemas.openxmlformats.org/markup-compatibility/2006" xmlns:r="http://schemas.openxmlformats.org/officeDocument/2006/relationships" xmlns:w="http://schemas.openxmlformats.org/wordprocessingml/2006/main" xmlns:w14="http://schemas.microsoft.com/office/word/2010/wordml" xmlns:w15="http://schemas.microsoft.com/office/word/2012/wordml" xmlns:w16se="http://schemas.microsoft.com/office/word/2015/wordml/symex" mc:Ignorable="w14 w15 w16se">
   <w:docDefaults>
     <w:rPrDefault>
       <w:rPr>
@@ -3877,7 +4762,7 @@
       </w:pPr>
     </w:pPrDefault>
   </w:docDefaults>
-  <w:latentStyles w:defLockedState="0" w:defUIPriority="99" w:defSemiHidden="0" w:defUnhideWhenUsed="0" w:defQFormat="0" w:count="371">
+  <w:latentStyles w:defLockedState="0" w:defUIPriority="99" w:defSemiHidden="0" w:defUnhideWhenUsed="0" w:defQFormat="0" w:count="374">
     <w:lsdException w:name="Normal" w:uiPriority="0" w:qFormat="1"/>
     <w:lsdException w:name="heading 1" w:uiPriority="9" w:qFormat="1"/>
     <w:lsdException w:name="heading 2" w:semiHidden="1" w:uiPriority="9" w:unhideWhenUsed="1" w:qFormat="1"/>
@@ -3983,7 +4868,6 @@
     <w:lsdException w:name="HTML Sample" w:semiHidden="1" w:unhideWhenUsed="1"/>
     <w:lsdException w:name="HTML Typewriter" w:semiHidden="1" w:unhideWhenUsed="1"/>
     <w:lsdException w:name="HTML Variable" w:semiHidden="1" w:unhideWhenUsed="1"/>
-    <w:lsdException w:name="Normal Table" w:semiHidden="1" w:unhideWhenUsed="1"/>
     <w:lsdException w:name="annotation subject" w:semiHidden="1" w:unhideWhenUsed="1"/>
     <w:lsdException w:name="No List" w:semiHidden="1" w:unhideWhenUsed="1"/>
     <w:lsdException w:name="Outline List 1" w:semiHidden="1" w:unhideWhenUsed="1"/>
@@ -4028,7 +4912,6 @@
     <w:lsdException w:name="Table Professional" w:semiHidden="1" w:unhideWhenUsed="1"/>
     <w:lsdException w:name="Table Subtle 1" w:semiHidden="1" w:unhideWhenUsed="1"/>
     <w:lsdException w:name="Table Subtle 2" w:semiHidden="1" w:unhideWhenUsed="1"/>
-    <w:lsdException w:name="Table Web 1" w:semiHidden="1" w:unhideWhenUsed="1"/>
     <w:lsdException w:name="Table Web 2" w:semiHidden="1" w:unhideWhenUsed="1"/>
     <w:lsdException w:name="Table Web 3" w:semiHidden="1" w:unhideWhenUsed="1"/>
     <w:lsdException w:name="Balloon Text" w:semiHidden="1" w:unhideWhenUsed="1"/>
@@ -4249,18 +5132,21 @@
     <w:lsdException w:name="List Table 5 Dark Accent 6" w:uiPriority="50"/>
     <w:lsdException w:name="List Table 6 Colorful Accent 6" w:uiPriority="51"/>
     <w:lsdException w:name="List Table 7 Colorful Accent 6" w:uiPriority="52"/>
+    <w:lsdException w:name="Mention" w:semiHidden="1" w:unhideWhenUsed="1"/>
+    <w:lsdException w:name="Smart Hyperlink" w:semiHidden="1" w:unhideWhenUsed="1"/>
+    <w:lsdException w:name="Hashtag" w:semiHidden="1" w:unhideWhenUsed="1"/>
   </w:latentStyles>
   <w:style w:type="paragraph" w:default="1" w:styleId="Normal">
     <w:name w:val="Normal"/>
     <w:qFormat/>
   </w:style>
-  <w:style w:type="character" w:default="1" w:styleId="Policepardfaut">
+  <w:style w:type="character" w:default="1" w:styleId="DefaultParagraphFont">
     <w:name w:val="Default Paragraph Font"/>
     <w:uiPriority w:val="1"/>
     <w:semiHidden/>
     <w:unhideWhenUsed/>
   </w:style>
-  <w:style w:type="table" w:default="1" w:styleId="TableauNormal">
+  <w:style w:type="table" w:default="1" w:styleId="TableNormal">
     <w:name w:val="Normal Table"/>
     <w:uiPriority w:val="99"/>
     <w:semiHidden/>
@@ -4275,15 +5161,15 @@
       </w:tblCellMar>
     </w:tblPr>
   </w:style>
-  <w:style w:type="numbering" w:default="1" w:styleId="Aucuneliste">
+  <w:style w:type="numbering" w:default="1" w:styleId="NoList">
     <w:name w:val="No List"/>
     <w:uiPriority w:val="99"/>
     <w:semiHidden/>
     <w:unhideWhenUsed/>
   </w:style>
-  <w:style w:type="character" w:styleId="Textedelespacerserv">
+  <w:style w:type="character" w:styleId="PlaceholderText">
     <w:name w:val="Placeholder Text"/>
-    <w:basedOn w:val="Policepardfaut"/>
+    <w:basedOn w:val="DefaultParagraphFont"/>
     <w:uiPriority w:val="99"/>
     <w:semiHidden/>
     <w:rsid w:val="00DC116C"/>

</xml_diff>